<commit_message>
Corrected one tiny spelling mistake.
</commit_message>
<xml_diff>
--- a/docs/2010-10-11_Final Project Folder/Test Plan_.docx
+++ b/docs/2010-10-11_Final Project Folder/Test Plan_.docx
@@ -5733,7 +5733,7 @@
             <w:pPr>
               <w:spacing w:after="0" w:line="240" w:lineRule="auto"/>
               <w:rPr>
-                <w:rFonts w:ascii="Arial" w:hAnsi="Arial" w:cs="Arial" w:hint="eastAsia"/>
+                <w:rFonts w:ascii="Arial" w:hAnsi="Arial" w:cs="Arial"/>
                 <w:i/>
                 <w:iCs/>
                 <w:color w:val="000000"/>
@@ -7202,7 +7202,7 @@
             <w:pPr>
               <w:spacing w:after="0" w:line="240" w:lineRule="auto"/>
               <w:rPr>
-                <w:rFonts w:ascii="Arial" w:hAnsi="Arial" w:cs="Arial" w:hint="eastAsia"/>
+                <w:rFonts w:ascii="Arial" w:hAnsi="Arial" w:cs="Arial"/>
                 <w:i/>
                 <w:iCs/>
                 <w:color w:val="000000"/>
@@ -7388,7 +7388,7 @@
             <w:pPr>
               <w:spacing w:after="0" w:line="240" w:lineRule="auto"/>
               <w:rPr>
-                <w:rFonts w:ascii="Arial" w:hAnsi="Arial" w:cs="Arial" w:hint="eastAsia"/>
+                <w:rFonts w:ascii="Arial" w:hAnsi="Arial" w:cs="Arial"/>
                 <w:i/>
                 <w:iCs/>
                 <w:color w:val="000000"/>
@@ -8718,7 +8718,7 @@
             <w:pPr>
               <w:spacing w:after="0" w:line="240" w:lineRule="auto"/>
               <w:rPr>
-                <w:rFonts w:ascii="Arial" w:hAnsi="Arial" w:cs="Arial" w:hint="eastAsia"/>
+                <w:rFonts w:ascii="Arial" w:hAnsi="Arial" w:cs="Arial"/>
                 <w:i/>
                 <w:iCs/>
                 <w:color w:val="000000"/>
@@ -8825,7 +8825,7 @@
               <w:spacing w:after="0" w:line="240" w:lineRule="auto"/>
               <w:jc w:val="center"/>
               <w:rPr>
-                <w:rFonts w:ascii="Arial" w:hAnsi="Arial" w:cs="Arial" w:hint="eastAsia"/>
+                <w:rFonts w:ascii="Arial" w:hAnsi="Arial" w:cs="Arial"/>
                 <w:i/>
                 <w:iCs/>
                 <w:color w:val="000000"/>
@@ -9096,7 +9096,7 @@
               <w:spacing w:after="0" w:line="240" w:lineRule="auto"/>
               <w:jc w:val="center"/>
               <w:rPr>
-                <w:rFonts w:ascii="Arial" w:hAnsi="Arial" w:cs="Arial" w:hint="eastAsia"/>
+                <w:rFonts w:ascii="Arial" w:hAnsi="Arial" w:cs="Arial"/>
                 <w:i/>
                 <w:iCs/>
                 <w:color w:val="000000"/>
@@ -9355,7 +9355,7 @@
               <w:spacing w:after="0" w:line="240" w:lineRule="auto"/>
               <w:jc w:val="center"/>
               <w:rPr>
-                <w:rFonts w:ascii="Arial" w:hAnsi="Arial" w:cs="Arial" w:hint="eastAsia"/>
+                <w:rFonts w:ascii="Arial" w:hAnsi="Arial" w:cs="Arial"/>
                 <w:i/>
                 <w:iCs/>
                 <w:color w:val="000000"/>
@@ -9570,7 +9570,7 @@
               <w:spacing w:after="0" w:line="240" w:lineRule="auto"/>
               <w:jc w:val="center"/>
               <w:rPr>
-                <w:rFonts w:ascii="Arial" w:hAnsi="Arial" w:cs="Arial" w:hint="eastAsia"/>
+                <w:rFonts w:ascii="Arial" w:hAnsi="Arial" w:cs="Arial"/>
                 <w:i/>
                 <w:iCs/>
                 <w:color w:val="000000"/>
@@ -9829,7 +9829,7 @@
               <w:spacing w:after="0" w:line="240" w:lineRule="auto"/>
               <w:jc w:val="center"/>
               <w:rPr>
-                <w:rFonts w:ascii="Arial" w:hAnsi="Arial" w:cs="Arial" w:hint="eastAsia"/>
+                <w:rFonts w:ascii="Arial" w:hAnsi="Arial" w:cs="Arial"/>
                 <w:i/>
                 <w:iCs/>
                 <w:color w:val="000000"/>
@@ -10077,7 +10077,7 @@
               <w:spacing w:after="0" w:line="240" w:lineRule="auto"/>
               <w:jc w:val="center"/>
               <w:rPr>
-                <w:rFonts w:ascii="Arial" w:hAnsi="Arial" w:cs="Arial" w:hint="eastAsia"/>
+                <w:rFonts w:ascii="Arial" w:hAnsi="Arial" w:cs="Arial"/>
                 <w:i/>
                 <w:iCs/>
                 <w:color w:val="000000"/>
@@ -10347,7 +10347,7 @@
               <w:spacing w:after="0" w:line="240" w:lineRule="auto"/>
               <w:jc w:val="center"/>
               <w:rPr>
-                <w:rFonts w:ascii="Arial" w:hAnsi="Arial" w:cs="Arial" w:hint="eastAsia"/>
+                <w:rFonts w:ascii="Arial" w:hAnsi="Arial" w:cs="Arial"/>
                 <w:i/>
                 <w:iCs/>
                 <w:color w:val="000000"/>
@@ -10562,7 +10562,7 @@
               <w:spacing w:after="0" w:line="240" w:lineRule="auto"/>
               <w:jc w:val="center"/>
               <w:rPr>
-                <w:rFonts w:ascii="Arial" w:hAnsi="Arial" w:cs="Arial" w:hint="eastAsia"/>
+                <w:rFonts w:ascii="Arial" w:hAnsi="Arial" w:cs="Arial"/>
                 <w:i/>
                 <w:iCs/>
                 <w:color w:val="000000"/>
@@ -10799,7 +10799,7 @@
               <w:spacing w:after="0" w:line="240" w:lineRule="auto"/>
               <w:jc w:val="center"/>
               <w:rPr>
-                <w:rFonts w:ascii="Arial" w:hAnsi="Arial" w:cs="Arial" w:hint="eastAsia"/>
+                <w:rFonts w:ascii="Arial" w:hAnsi="Arial" w:cs="Arial"/>
                 <w:i/>
                 <w:iCs/>
                 <w:color w:val="000000"/>
@@ -11070,7 +11070,7 @@
               <w:spacing w:after="0" w:line="240" w:lineRule="auto"/>
               <w:jc w:val="center"/>
               <w:rPr>
-                <w:rFonts w:ascii="Arial" w:hAnsi="Arial" w:cs="Arial" w:hint="eastAsia"/>
+                <w:rFonts w:ascii="Arial" w:hAnsi="Arial" w:cs="Arial"/>
                 <w:i/>
                 <w:iCs/>
                 <w:color w:val="000000"/>
@@ -11319,7 +11319,7 @@
               <w:spacing w:after="0" w:line="240" w:lineRule="auto"/>
               <w:jc w:val="center"/>
               <w:rPr>
-                <w:rFonts w:ascii="Arial" w:hAnsi="Arial" w:cs="Arial" w:hint="eastAsia"/>
+                <w:rFonts w:ascii="Arial" w:hAnsi="Arial" w:cs="Arial"/>
                 <w:i/>
                 <w:iCs/>
                 <w:color w:val="000000"/>
@@ -11502,7 +11502,7 @@
               <w:spacing w:after="0" w:line="240" w:lineRule="auto"/>
               <w:jc w:val="center"/>
               <w:rPr>
-                <w:rFonts w:ascii="Arial" w:hAnsi="Arial" w:cs="Arial" w:hint="eastAsia"/>
+                <w:rFonts w:ascii="Arial" w:hAnsi="Arial" w:cs="Arial"/>
                 <w:i/>
                 <w:iCs/>
                 <w:color w:val="000000"/>
@@ -11673,7 +11673,7 @@
               <w:spacing w:after="0" w:line="240" w:lineRule="auto"/>
               <w:jc w:val="center"/>
               <w:rPr>
-                <w:rFonts w:ascii="Arial" w:hAnsi="Arial" w:cs="Arial" w:hint="eastAsia"/>
+                <w:rFonts w:ascii="Arial" w:hAnsi="Arial" w:cs="Arial"/>
                 <w:i/>
                 <w:iCs/>
                 <w:color w:val="000000"/>
@@ -11866,7 +11866,7 @@
               <w:spacing w:after="0" w:line="240" w:lineRule="auto"/>
               <w:jc w:val="center"/>
               <w:rPr>
-                <w:rFonts w:ascii="Arial" w:hAnsi="Arial" w:cs="Arial" w:hint="eastAsia"/>
+                <w:rFonts w:ascii="Arial" w:hAnsi="Arial" w:cs="Arial"/>
                 <w:i/>
                 <w:iCs/>
                 <w:color w:val="000000"/>
@@ -12037,7 +12037,7 @@
               <w:spacing w:after="0" w:line="240" w:lineRule="auto"/>
               <w:jc w:val="center"/>
               <w:rPr>
-                <w:rFonts w:ascii="Arial" w:hAnsi="Arial" w:cs="Arial" w:hint="eastAsia"/>
+                <w:rFonts w:ascii="Arial" w:hAnsi="Arial" w:cs="Arial"/>
                 <w:i/>
                 <w:iCs/>
                 <w:color w:val="000000"/>
@@ -12230,7 +12230,7 @@
               <w:spacing w:after="0" w:line="240" w:lineRule="auto"/>
               <w:jc w:val="center"/>
               <w:rPr>
-                <w:rFonts w:ascii="Arial" w:hAnsi="Arial" w:cs="Arial" w:hint="eastAsia"/>
+                <w:rFonts w:ascii="Arial" w:hAnsi="Arial" w:cs="Arial"/>
                 <w:i/>
                 <w:iCs/>
                 <w:color w:val="000000"/>
@@ -12413,7 +12413,7 @@
               <w:spacing w:after="0" w:line="240" w:lineRule="auto"/>
               <w:jc w:val="center"/>
               <w:rPr>
-                <w:rFonts w:ascii="Arial" w:hAnsi="Arial" w:cs="Arial" w:hint="eastAsia"/>
+                <w:rFonts w:ascii="Arial" w:hAnsi="Arial" w:cs="Arial"/>
                 <w:i/>
                 <w:iCs/>
                 <w:color w:val="000000"/>
@@ -12618,7 +12618,7 @@
               <w:spacing w:after="0" w:line="240" w:lineRule="auto"/>
               <w:jc w:val="center"/>
               <w:rPr>
-                <w:rFonts w:ascii="Arial" w:hAnsi="Arial" w:cs="Arial" w:hint="eastAsia"/>
+                <w:rFonts w:ascii="Arial" w:hAnsi="Arial" w:cs="Arial"/>
                 <w:i/>
                 <w:iCs/>
                 <w:color w:val="000000"/>
@@ -12801,7 +12801,7 @@
               <w:spacing w:after="0" w:line="240" w:lineRule="auto"/>
               <w:jc w:val="center"/>
               <w:rPr>
-                <w:rFonts w:ascii="Arial" w:hAnsi="Arial" w:cs="Arial" w:hint="eastAsia"/>
+                <w:rFonts w:ascii="Arial" w:hAnsi="Arial" w:cs="Arial"/>
                 <w:i/>
                 <w:iCs/>
                 <w:color w:val="000000"/>
@@ -12967,7 +12967,7 @@
             <w:pPr>
               <w:spacing w:after="0" w:line="240" w:lineRule="auto"/>
               <w:rPr>
-                <w:rFonts w:ascii="Arial" w:hAnsi="Arial" w:cs="Arial" w:hint="eastAsia"/>
+                <w:rFonts w:ascii="Arial" w:hAnsi="Arial" w:cs="Arial"/>
                 <w:i/>
                 <w:iCs/>
                 <w:sz w:val="20"/>
@@ -13006,7 +13006,7 @@
               <w:spacing w:after="0" w:line="240" w:lineRule="auto"/>
               <w:jc w:val="center"/>
               <w:rPr>
-                <w:rFonts w:ascii="Arial" w:hAnsi="Arial" w:cs="Arial" w:hint="eastAsia"/>
+                <w:rFonts w:ascii="Arial" w:hAnsi="Arial" w:cs="Arial"/>
                 <w:i/>
                 <w:iCs/>
                 <w:color w:val="000000"/>
@@ -13237,7 +13237,7 @@
               <w:spacing w:after="0" w:line="240" w:lineRule="auto"/>
               <w:jc w:val="center"/>
               <w:rPr>
-                <w:rFonts w:ascii="Arial" w:hAnsi="Arial" w:cs="Arial" w:hint="eastAsia"/>
+                <w:rFonts w:ascii="Arial" w:hAnsi="Arial" w:cs="Arial"/>
                 <w:i/>
                 <w:iCs/>
                 <w:color w:val="000000"/>
@@ -13420,7 +13420,7 @@
               <w:spacing w:after="0" w:line="240" w:lineRule="auto"/>
               <w:jc w:val="center"/>
               <w:rPr>
-                <w:rFonts w:ascii="Arial" w:hAnsi="Arial" w:cs="Arial" w:hint="eastAsia"/>
+                <w:rFonts w:ascii="Arial" w:hAnsi="Arial" w:cs="Arial"/>
                 <w:i/>
                 <w:iCs/>
                 <w:color w:val="000000"/>
@@ -13613,7 +13613,7 @@
               <w:spacing w:after="0" w:line="240" w:lineRule="auto"/>
               <w:jc w:val="center"/>
               <w:rPr>
-                <w:rFonts w:ascii="Arial" w:hAnsi="Arial" w:cs="Arial" w:hint="eastAsia"/>
+                <w:rFonts w:ascii="Arial" w:hAnsi="Arial" w:cs="Arial"/>
                 <w:i/>
                 <w:iCs/>
                 <w:color w:val="000000"/>
@@ -13784,7 +13784,7 @@
               <w:spacing w:after="0" w:line="240" w:lineRule="auto"/>
               <w:jc w:val="center"/>
               <w:rPr>
-                <w:rFonts w:ascii="Arial" w:hAnsi="Arial" w:cs="Arial" w:hint="eastAsia"/>
+                <w:rFonts w:ascii="Arial" w:hAnsi="Arial" w:cs="Arial"/>
                 <w:i/>
                 <w:iCs/>
                 <w:color w:val="000000"/>
@@ -14001,7 +14001,7 @@
               <w:spacing w:after="0" w:line="240" w:lineRule="auto"/>
               <w:jc w:val="center"/>
               <w:rPr>
-                <w:rFonts w:ascii="Arial" w:hAnsi="Arial" w:cs="Arial" w:hint="eastAsia"/>
+                <w:rFonts w:ascii="Arial" w:hAnsi="Arial" w:cs="Arial"/>
                 <w:i/>
                 <w:iCs/>
                 <w:color w:val="000000"/>
@@ -14194,7 +14194,7 @@
               <w:spacing w:after="0" w:line="240" w:lineRule="auto"/>
               <w:jc w:val="center"/>
               <w:rPr>
-                <w:rFonts w:ascii="Arial" w:hAnsi="Arial" w:cs="Arial" w:hint="eastAsia"/>
+                <w:rFonts w:ascii="Arial" w:hAnsi="Arial" w:cs="Arial"/>
                 <w:i/>
                 <w:iCs/>
                 <w:color w:val="000000"/>
@@ -14423,7 +14423,7 @@
               <w:spacing w:after="0" w:line="240" w:lineRule="auto"/>
               <w:jc w:val="center"/>
               <w:rPr>
-                <w:rFonts w:ascii="Arial" w:hAnsi="Arial" w:cs="Arial" w:hint="eastAsia"/>
+                <w:rFonts w:ascii="Arial" w:hAnsi="Arial" w:cs="Arial"/>
                 <w:i/>
                 <w:iCs/>
                 <w:color w:val="000000"/>
@@ -14652,7 +14652,7 @@
               <w:spacing w:after="0" w:line="240" w:lineRule="auto"/>
               <w:jc w:val="center"/>
               <w:rPr>
-                <w:rFonts w:ascii="Arial" w:hAnsi="Arial" w:cs="Arial" w:hint="eastAsia"/>
+                <w:rFonts w:ascii="Arial" w:hAnsi="Arial" w:cs="Arial"/>
                 <w:i/>
                 <w:iCs/>
                 <w:color w:val="000000"/>
@@ -14835,7 +14835,7 @@
               <w:spacing w:after="0" w:line="240" w:lineRule="auto"/>
               <w:jc w:val="center"/>
               <w:rPr>
-                <w:rFonts w:ascii="Arial" w:hAnsi="Arial" w:cs="Arial" w:hint="eastAsia"/>
+                <w:rFonts w:ascii="Arial" w:hAnsi="Arial" w:cs="Arial"/>
                 <w:i/>
                 <w:iCs/>
                 <w:color w:val="000000"/>
@@ -15040,7 +15040,7 @@
               <w:spacing w:after="0" w:line="240" w:lineRule="auto"/>
               <w:jc w:val="center"/>
               <w:rPr>
-                <w:rFonts w:ascii="Arial" w:hAnsi="Arial" w:cs="Arial" w:hint="eastAsia"/>
+                <w:rFonts w:ascii="Arial" w:hAnsi="Arial" w:cs="Arial"/>
                 <w:i/>
                 <w:iCs/>
                 <w:color w:val="000000"/>
@@ -15245,7 +15245,7 @@
               <w:spacing w:after="0" w:line="240" w:lineRule="auto"/>
               <w:jc w:val="center"/>
               <w:rPr>
-                <w:rFonts w:ascii="Arial" w:hAnsi="Arial" w:cs="Arial" w:hint="eastAsia"/>
+                <w:rFonts w:ascii="Arial" w:hAnsi="Arial" w:cs="Arial"/>
                 <w:i/>
                 <w:iCs/>
                 <w:color w:val="000000"/>
@@ -15427,7 +15427,7 @@
               <w:spacing w:after="0" w:line="240" w:lineRule="auto"/>
               <w:jc w:val="center"/>
               <w:rPr>
-                <w:rFonts w:ascii="Arial" w:hAnsi="Arial" w:cs="Arial" w:hint="eastAsia"/>
+                <w:rFonts w:ascii="Arial" w:hAnsi="Arial" w:cs="Arial"/>
                 <w:i/>
                 <w:iCs/>
                 <w:color w:val="000000"/>
@@ -15613,7 +15613,7 @@
               <w:spacing w:after="0" w:line="240" w:lineRule="auto"/>
               <w:jc w:val="center"/>
               <w:rPr>
-                <w:rFonts w:ascii="Arial" w:hAnsi="Arial" w:cs="Arial" w:hint="eastAsia"/>
+                <w:rFonts w:ascii="Arial" w:hAnsi="Arial" w:cs="Arial"/>
                 <w:i/>
                 <w:iCs/>
                 <w:color w:val="000000"/>
@@ -15787,7 +15787,7 @@
               <w:spacing w:after="0" w:line="240" w:lineRule="auto"/>
               <w:jc w:val="center"/>
               <w:rPr>
-                <w:rFonts w:ascii="Arial" w:hAnsi="Arial" w:cs="Arial" w:hint="eastAsia"/>
+                <w:rFonts w:ascii="Arial" w:hAnsi="Arial" w:cs="Arial"/>
                 <w:i/>
                 <w:iCs/>
                 <w:color w:val="000000"/>
@@ -15961,7 +15961,7 @@
               <w:spacing w:after="0" w:line="240" w:lineRule="auto"/>
               <w:jc w:val="center"/>
               <w:rPr>
-                <w:rFonts w:ascii="Arial" w:hAnsi="Arial" w:cs="Arial" w:hint="eastAsia"/>
+                <w:rFonts w:ascii="Arial" w:hAnsi="Arial" w:cs="Arial"/>
                 <w:i/>
                 <w:iCs/>
                 <w:color w:val="000000"/>
@@ -16135,7 +16135,7 @@
               <w:spacing w:after="0" w:line="240" w:lineRule="auto"/>
               <w:jc w:val="center"/>
               <w:rPr>
-                <w:rFonts w:ascii="Arial" w:hAnsi="Arial" w:cs="Arial" w:hint="eastAsia"/>
+                <w:rFonts w:ascii="Arial" w:hAnsi="Arial" w:cs="Arial"/>
                 <w:i/>
                 <w:iCs/>
                 <w:color w:val="000000"/>
@@ -16321,7 +16321,7 @@
               <w:spacing w:after="0" w:line="240" w:lineRule="auto"/>
               <w:jc w:val="center"/>
               <w:rPr>
-                <w:rFonts w:ascii="Arial" w:hAnsi="Arial" w:cs="Arial" w:hint="eastAsia"/>
+                <w:rFonts w:ascii="Arial" w:hAnsi="Arial" w:cs="Arial"/>
                 <w:i/>
                 <w:iCs/>
                 <w:color w:val="000000"/>
@@ -16509,7 +16509,7 @@
               <w:spacing w:after="0" w:line="240" w:lineRule="auto"/>
               <w:jc w:val="center"/>
               <w:rPr>
-                <w:rFonts w:ascii="Arial" w:hAnsi="Arial" w:cs="Arial" w:hint="eastAsia"/>
+                <w:rFonts w:ascii="Arial" w:hAnsi="Arial" w:cs="Arial"/>
                 <w:i/>
                 <w:iCs/>
                 <w:color w:val="000000"/>
@@ -16695,7 +16695,7 @@
               <w:spacing w:after="0" w:line="240" w:lineRule="auto"/>
               <w:jc w:val="center"/>
               <w:rPr>
-                <w:rFonts w:ascii="Arial" w:hAnsi="Arial" w:cs="Arial" w:hint="eastAsia"/>
+                <w:rFonts w:ascii="Arial" w:hAnsi="Arial" w:cs="Arial"/>
                 <w:i/>
                 <w:iCs/>
                 <w:color w:val="000000"/>
@@ -16881,7 +16881,7 @@
               <w:spacing w:after="0" w:line="240" w:lineRule="auto"/>
               <w:jc w:val="center"/>
               <w:rPr>
-                <w:rFonts w:ascii="Arial" w:hAnsi="Arial" w:cs="Arial" w:hint="eastAsia"/>
+                <w:rFonts w:ascii="Arial" w:hAnsi="Arial" w:cs="Arial"/>
                 <w:i/>
                 <w:iCs/>
                 <w:color w:val="000000"/>
@@ -17055,7 +17055,7 @@
               <w:spacing w:after="0" w:line="240" w:lineRule="auto"/>
               <w:jc w:val="center"/>
               <w:rPr>
-                <w:rFonts w:ascii="Arial" w:hAnsi="Arial" w:cs="Arial" w:hint="eastAsia"/>
+                <w:rFonts w:ascii="Arial" w:hAnsi="Arial" w:cs="Arial"/>
                 <w:i/>
                 <w:iCs/>
                 <w:color w:val="000000"/>
@@ -17229,7 +17229,7 @@
               <w:spacing w:after="0" w:line="240" w:lineRule="auto"/>
               <w:jc w:val="center"/>
               <w:rPr>
-                <w:rFonts w:ascii="Arial" w:hAnsi="Arial" w:cs="Arial" w:hint="eastAsia"/>
+                <w:rFonts w:ascii="Arial" w:hAnsi="Arial" w:cs="Arial"/>
                 <w:i/>
                 <w:iCs/>
                 <w:color w:val="000000"/>
@@ -17403,7 +17403,7 @@
               <w:spacing w:after="0" w:line="240" w:lineRule="auto"/>
               <w:jc w:val="center"/>
               <w:rPr>
-                <w:rFonts w:ascii="Arial" w:hAnsi="Arial" w:cs="Arial" w:hint="eastAsia"/>
+                <w:rFonts w:ascii="Arial" w:hAnsi="Arial" w:cs="Arial"/>
                 <w:i/>
                 <w:iCs/>
                 <w:color w:val="000000"/>
@@ -17577,7 +17577,7 @@
               <w:spacing w:after="0" w:line="240" w:lineRule="auto"/>
               <w:jc w:val="center"/>
               <w:rPr>
-                <w:rFonts w:ascii="Arial" w:hAnsi="Arial" w:cs="Arial" w:hint="eastAsia"/>
+                <w:rFonts w:ascii="Arial" w:hAnsi="Arial" w:cs="Arial"/>
                 <w:i/>
                 <w:iCs/>
                 <w:color w:val="000000"/>
@@ -17751,7 +17751,7 @@
               <w:spacing w:after="0" w:line="240" w:lineRule="auto"/>
               <w:jc w:val="center"/>
               <w:rPr>
-                <w:rFonts w:ascii="Arial" w:hAnsi="Arial" w:cs="Arial" w:hint="eastAsia"/>
+                <w:rFonts w:ascii="Arial" w:hAnsi="Arial" w:cs="Arial"/>
                 <w:i/>
                 <w:iCs/>
                 <w:color w:val="000000"/>
@@ -17925,7 +17925,7 @@
               <w:spacing w:after="0" w:line="240" w:lineRule="auto"/>
               <w:jc w:val="center"/>
               <w:rPr>
-                <w:rFonts w:ascii="Arial" w:hAnsi="Arial" w:cs="Arial" w:hint="eastAsia"/>
+                <w:rFonts w:ascii="Arial" w:hAnsi="Arial" w:cs="Arial"/>
                 <w:i/>
                 <w:iCs/>
                 <w:color w:val="000000"/>
@@ -18099,7 +18099,7 @@
               <w:spacing w:after="0" w:line="240" w:lineRule="auto"/>
               <w:jc w:val="center"/>
               <w:rPr>
-                <w:rFonts w:ascii="Arial" w:hAnsi="Arial" w:cs="Arial" w:hint="eastAsia"/>
+                <w:rFonts w:ascii="Arial" w:hAnsi="Arial" w:cs="Arial"/>
                 <w:i/>
                 <w:iCs/>
                 <w:color w:val="000000"/>
@@ -18287,7 +18287,7 @@
               <w:spacing w:after="0" w:line="240" w:lineRule="auto"/>
               <w:jc w:val="center"/>
               <w:rPr>
-                <w:rFonts w:ascii="Arial" w:hAnsi="Arial" w:cs="Arial" w:hint="eastAsia"/>
+                <w:rFonts w:ascii="Arial" w:hAnsi="Arial" w:cs="Arial"/>
                 <w:i/>
                 <w:iCs/>
                 <w:color w:val="000000"/>
@@ -18475,7 +18475,7 @@
               <w:spacing w:after="0" w:line="240" w:lineRule="auto"/>
               <w:jc w:val="center"/>
               <w:rPr>
-                <w:rFonts w:ascii="Arial" w:hAnsi="Arial" w:cs="Arial" w:hint="eastAsia"/>
+                <w:rFonts w:ascii="Arial" w:hAnsi="Arial" w:cs="Arial"/>
                 <w:i/>
                 <w:iCs/>
                 <w:color w:val="000000"/>
@@ -18663,7 +18663,7 @@
               <w:spacing w:after="0" w:line="240" w:lineRule="auto"/>
               <w:jc w:val="center"/>
               <w:rPr>
-                <w:rFonts w:ascii="Arial" w:hAnsi="Arial" w:cs="Arial" w:hint="eastAsia"/>
+                <w:rFonts w:ascii="Arial" w:hAnsi="Arial" w:cs="Arial"/>
                 <w:i/>
                 <w:iCs/>
                 <w:color w:val="000000"/>
@@ -18839,7 +18839,7 @@
               <w:spacing w:after="0" w:line="240" w:lineRule="auto"/>
               <w:jc w:val="center"/>
               <w:rPr>
-                <w:rFonts w:ascii="Arial" w:hAnsi="Arial" w:cs="Arial" w:hint="eastAsia"/>
+                <w:rFonts w:ascii="Arial" w:hAnsi="Arial" w:cs="Arial"/>
                 <w:i/>
                 <w:iCs/>
                 <w:color w:val="000000"/>
@@ -19015,7 +19015,7 @@
               <w:spacing w:after="0" w:line="240" w:lineRule="auto"/>
               <w:jc w:val="center"/>
               <w:rPr>
-                <w:rFonts w:ascii="Arial" w:hAnsi="Arial" w:cs="Arial" w:hint="eastAsia"/>
+                <w:rFonts w:ascii="Arial" w:hAnsi="Arial" w:cs="Arial"/>
                 <w:i/>
                 <w:iCs/>
                 <w:color w:val="000000"/>
@@ -19191,7 +19191,7 @@
               <w:spacing w:after="0" w:line="240" w:lineRule="auto"/>
               <w:jc w:val="center"/>
               <w:rPr>
-                <w:rFonts w:ascii="Arial" w:hAnsi="Arial" w:cs="Arial" w:hint="eastAsia"/>
+                <w:rFonts w:ascii="Arial" w:hAnsi="Arial" w:cs="Arial"/>
                 <w:i/>
                 <w:iCs/>
                 <w:color w:val="000000"/>
@@ -19327,7 +19327,7 @@
             <w:pPr>
               <w:spacing w:after="0" w:line="240" w:lineRule="auto"/>
               <w:rPr>
-                <w:rFonts w:ascii="Arial" w:hAnsi="Arial" w:cs="Arial" w:hint="eastAsia"/>
+                <w:rFonts w:ascii="Arial" w:hAnsi="Arial" w:cs="Arial"/>
                 <w:i/>
                 <w:iCs/>
                 <w:color w:val="000000"/>
@@ -19415,7 +19415,7 @@
               <w:spacing w:after="0" w:line="240" w:lineRule="auto"/>
               <w:jc w:val="center"/>
               <w:rPr>
-                <w:rFonts w:ascii="Arial" w:hAnsi="Arial" w:cs="Arial" w:hint="eastAsia"/>
+                <w:rFonts w:ascii="Arial" w:hAnsi="Arial" w:cs="Arial"/>
                 <w:i/>
                 <w:iCs/>
                 <w:color w:val="000000"/>
@@ -19590,7 +19590,7 @@
               <w:spacing w:after="0" w:line="240" w:lineRule="auto"/>
               <w:jc w:val="center"/>
               <w:rPr>
-                <w:rFonts w:ascii="Arial" w:hAnsi="Arial" w:cs="Arial" w:hint="eastAsia"/>
+                <w:rFonts w:ascii="Arial" w:hAnsi="Arial" w:cs="Arial"/>
                 <w:i/>
                 <w:iCs/>
                 <w:color w:val="000000"/>
@@ -19765,7 +19765,7 @@
               <w:spacing w:after="0" w:line="240" w:lineRule="auto"/>
               <w:jc w:val="center"/>
               <w:rPr>
-                <w:rFonts w:ascii="Arial" w:hAnsi="Arial" w:cs="Arial" w:hint="eastAsia"/>
+                <w:rFonts w:ascii="Arial" w:hAnsi="Arial" w:cs="Arial"/>
                 <w:i/>
                 <w:iCs/>
                 <w:color w:val="000000"/>
@@ -19951,7 +19951,7 @@
               <w:spacing w:after="0" w:line="240" w:lineRule="auto"/>
               <w:jc w:val="center"/>
               <w:rPr>
-                <w:rFonts w:ascii="Arial" w:hAnsi="Arial" w:cs="Arial" w:hint="eastAsia"/>
+                <w:rFonts w:ascii="Arial" w:hAnsi="Arial" w:cs="Arial"/>
                 <w:i/>
                 <w:iCs/>
                 <w:color w:val="000000"/>
@@ -20138,7 +20138,7 @@
               <w:spacing w:after="0" w:line="240" w:lineRule="auto"/>
               <w:jc w:val="center"/>
               <w:rPr>
-                <w:rFonts w:ascii="Arial" w:hAnsi="Arial" w:cs="Arial" w:hint="eastAsia"/>
+                <w:rFonts w:ascii="Arial" w:hAnsi="Arial" w:cs="Arial"/>
                 <w:i/>
                 <w:iCs/>
                 <w:color w:val="000000"/>
@@ -20360,7 +20360,7 @@
               <w:spacing w:after="0" w:line="240" w:lineRule="auto"/>
               <w:jc w:val="center"/>
               <w:rPr>
-                <w:rFonts w:ascii="Arial" w:hAnsi="Arial" w:cs="Arial" w:hint="eastAsia"/>
+                <w:rFonts w:ascii="Arial" w:hAnsi="Arial" w:cs="Arial"/>
                 <w:i/>
                 <w:iCs/>
                 <w:color w:val="000000"/>
@@ -20547,7 +20547,7 @@
               <w:spacing w:after="0" w:line="240" w:lineRule="auto"/>
               <w:jc w:val="center"/>
               <w:rPr>
-                <w:rFonts w:ascii="Arial" w:hAnsi="Arial" w:cs="Arial" w:hint="eastAsia"/>
+                <w:rFonts w:ascii="Arial" w:hAnsi="Arial" w:cs="Arial"/>
                 <w:i/>
                 <w:iCs/>
                 <w:color w:val="000000"/>
@@ -20729,7 +20729,7 @@
               <w:spacing w:after="0" w:line="240" w:lineRule="auto"/>
               <w:jc w:val="center"/>
               <w:rPr>
-                <w:rFonts w:ascii="Arial" w:hAnsi="Arial" w:cs="Arial" w:hint="eastAsia"/>
+                <w:rFonts w:ascii="Arial" w:hAnsi="Arial" w:cs="Arial"/>
                 <w:i/>
                 <w:iCs/>
                 <w:color w:val="000000"/>
@@ -20924,7 +20924,7 @@
               <w:spacing w:after="0" w:line="240" w:lineRule="auto"/>
               <w:jc w:val="center"/>
               <w:rPr>
-                <w:rFonts w:ascii="Arial" w:hAnsi="Arial" w:cs="Arial" w:hint="eastAsia"/>
+                <w:rFonts w:ascii="Arial" w:hAnsi="Arial" w:cs="Arial"/>
                 <w:i/>
                 <w:iCs/>
                 <w:color w:val="000000"/>
@@ -21095,7 +21095,7 @@
               <w:spacing w:after="0" w:line="240" w:lineRule="auto"/>
               <w:jc w:val="center"/>
               <w:rPr>
-                <w:rFonts w:ascii="Arial" w:hAnsi="Arial" w:cs="Arial" w:hint="eastAsia"/>
+                <w:rFonts w:ascii="Arial" w:hAnsi="Arial" w:cs="Arial"/>
                 <w:i/>
                 <w:iCs/>
                 <w:color w:val="000000"/>
@@ -21266,7 +21266,7 @@
               <w:spacing w:after="0" w:line="240" w:lineRule="auto"/>
               <w:jc w:val="center"/>
               <w:rPr>
-                <w:rFonts w:ascii="Arial" w:hAnsi="Arial" w:cs="Arial" w:hint="eastAsia"/>
+                <w:rFonts w:ascii="Arial" w:hAnsi="Arial" w:cs="Arial"/>
                 <w:i/>
                 <w:iCs/>
                 <w:color w:val="000000"/>
@@ -21437,7 +21437,7 @@
               <w:spacing w:after="0" w:line="240" w:lineRule="auto"/>
               <w:jc w:val="center"/>
               <w:rPr>
-                <w:rFonts w:ascii="Arial" w:hAnsi="Arial" w:cs="Arial" w:hint="eastAsia"/>
+                <w:rFonts w:ascii="Arial" w:hAnsi="Arial" w:cs="Arial"/>
                 <w:i/>
                 <w:iCs/>
                 <w:color w:val="000000"/>
@@ -21632,7 +21632,7 @@
               <w:spacing w:after="0" w:line="240" w:lineRule="auto"/>
               <w:jc w:val="center"/>
               <w:rPr>
-                <w:rFonts w:ascii="Arial" w:hAnsi="Arial" w:cs="Arial" w:hint="eastAsia"/>
+                <w:rFonts w:ascii="Arial" w:hAnsi="Arial" w:cs="Arial"/>
                 <w:i/>
                 <w:iCs/>
                 <w:color w:val="000000"/>
@@ -21808,7 +21808,7 @@
               <w:spacing w:after="0" w:line="240" w:lineRule="auto"/>
               <w:jc w:val="center"/>
               <w:rPr>
-                <w:rFonts w:ascii="Arial" w:hAnsi="Arial" w:cs="Arial" w:hint="eastAsia"/>
+                <w:rFonts w:ascii="Arial" w:hAnsi="Arial" w:cs="Arial"/>
                 <w:i/>
                 <w:iCs/>
                 <w:color w:val="000000"/>
@@ -21996,7 +21996,7 @@
               <w:spacing w:after="0" w:line="240" w:lineRule="auto"/>
               <w:jc w:val="center"/>
               <w:rPr>
-                <w:rFonts w:ascii="Arial" w:hAnsi="Arial" w:cs="Arial" w:hint="eastAsia"/>
+                <w:rFonts w:ascii="Arial" w:hAnsi="Arial" w:cs="Arial"/>
                 <w:i/>
                 <w:iCs/>
                 <w:color w:val="000000"/>
@@ -22168,7 +22168,7 @@
             <w:pPr>
               <w:spacing w:after="0" w:line="240" w:lineRule="auto"/>
               <w:rPr>
-                <w:rFonts w:ascii="Arial" w:hAnsi="Arial" w:cs="Arial" w:hint="eastAsia"/>
+                <w:rFonts w:ascii="Arial" w:hAnsi="Arial" w:cs="Arial"/>
                 <w:i/>
                 <w:iCs/>
                 <w:color w:val="000000"/>
@@ -22188,6 +22188,18 @@
                 <w:lang w:eastAsia="en-AU" w:bidi="ar-SA"/>
               </w:rPr>
               <w:t>Passe</w:t>
+            </w:r>
+            <w:r>
+              <w:rPr>
+                <w:rFonts w:ascii="Arial" w:eastAsia="Times New Roman" w:hAnsi="Arial" w:cs="Arial"/>
+                <w:i/>
+                <w:iCs/>
+                <w:color w:val="000000"/>
+                <w:sz w:val="20"/>
+                <w:szCs w:val="20"/>
+                <w:lang w:eastAsia="en-AU" w:bidi="ar-SA"/>
+              </w:rPr>
+              <w:t>d</w:t>
             </w:r>
           </w:p>
         </w:tc>
@@ -22208,7 +22220,7 @@
               <w:spacing w:after="0" w:line="240" w:lineRule="auto"/>
               <w:jc w:val="center"/>
               <w:rPr>
-                <w:rFonts w:ascii="Arial" w:hAnsi="Arial" w:cs="Arial" w:hint="eastAsia"/>
+                <w:rFonts w:ascii="Arial" w:hAnsi="Arial" w:cs="Arial"/>
                 <w:i/>
                 <w:iCs/>
                 <w:color w:val="000000"/>
@@ -22356,7 +22368,7 @@
             <w:pPr>
               <w:spacing w:after="0" w:line="240" w:lineRule="auto"/>
               <w:rPr>
-                <w:rFonts w:ascii="Arial" w:hAnsi="Arial" w:cs="Arial" w:hint="eastAsia"/>
+                <w:rFonts w:ascii="Arial" w:hAnsi="Arial" w:cs="Arial"/>
                 <w:i/>
                 <w:iCs/>
                 <w:color w:val="000000"/>
@@ -22396,7 +22408,7 @@
               <w:spacing w:after="0" w:line="240" w:lineRule="auto"/>
               <w:jc w:val="center"/>
               <w:rPr>
-                <w:rFonts w:ascii="Arial" w:hAnsi="Arial" w:cs="Arial" w:hint="eastAsia"/>
+                <w:rFonts w:ascii="Arial" w:hAnsi="Arial" w:cs="Arial"/>
                 <w:i/>
                 <w:iCs/>
                 <w:color w:val="000000"/>
@@ -22632,7 +22644,7 @@
               <w:spacing w:after="0" w:line="240" w:lineRule="auto"/>
               <w:jc w:val="center"/>
               <w:rPr>
-                <w:rFonts w:ascii="Arial" w:hAnsi="Arial" w:cs="Arial" w:hint="eastAsia"/>
+                <w:rFonts w:ascii="Arial" w:hAnsi="Arial" w:cs="Arial"/>
                 <w:i/>
                 <w:iCs/>
                 <w:color w:val="000000"/>
@@ -22808,7 +22820,7 @@
               <w:spacing w:after="0" w:line="240" w:lineRule="auto"/>
               <w:jc w:val="center"/>
               <w:rPr>
-                <w:rFonts w:ascii="Arial" w:hAnsi="Arial" w:cs="Arial" w:hint="eastAsia"/>
+                <w:rFonts w:ascii="Arial" w:hAnsi="Arial" w:cs="Arial"/>
                 <w:i/>
                 <w:iCs/>
                 <w:color w:val="000000"/>
@@ -23058,7 +23070,7 @@
               <w:spacing w:after="0" w:line="240" w:lineRule="auto"/>
               <w:jc w:val="center"/>
               <w:rPr>
-                <w:rFonts w:ascii="Arial" w:hAnsi="Arial" w:cs="Arial" w:hint="eastAsia"/>
+                <w:rFonts w:ascii="Arial" w:hAnsi="Arial" w:cs="Arial"/>
                 <w:i/>
                 <w:iCs/>
                 <w:color w:val="000000"/>
@@ -23234,7 +23246,7 @@
               <w:spacing w:after="0" w:line="240" w:lineRule="auto"/>
               <w:jc w:val="center"/>
               <w:rPr>
-                <w:rFonts w:ascii="Arial" w:hAnsi="Arial" w:cs="Arial" w:hint="eastAsia"/>
+                <w:rFonts w:ascii="Arial" w:hAnsi="Arial" w:cs="Arial"/>
                 <w:i/>
                 <w:iCs/>
                 <w:color w:val="000000"/>
@@ -23458,7 +23470,7 @@
               <w:spacing w:after="0" w:line="240" w:lineRule="auto"/>
               <w:jc w:val="center"/>
               <w:rPr>
-                <w:rFonts w:ascii="Arial" w:hAnsi="Arial" w:cs="Arial" w:hint="eastAsia"/>
+                <w:rFonts w:ascii="Arial" w:hAnsi="Arial" w:cs="Arial"/>
                 <w:i/>
                 <w:iCs/>
                 <w:color w:val="000000"/>
@@ -23646,7 +23658,7 @@
               <w:spacing w:after="0" w:line="240" w:lineRule="auto"/>
               <w:jc w:val="center"/>
               <w:rPr>
-                <w:rFonts w:ascii="Arial" w:hAnsi="Arial" w:cs="Arial" w:hint="eastAsia"/>
+                <w:rFonts w:ascii="Arial" w:hAnsi="Arial" w:cs="Arial"/>
                 <w:i/>
                 <w:iCs/>
                 <w:color w:val="000000"/>
@@ -23870,7 +23882,7 @@
               <w:spacing w:after="0" w:line="240" w:lineRule="auto"/>
               <w:jc w:val="center"/>
               <w:rPr>
-                <w:rFonts w:ascii="Arial" w:hAnsi="Arial" w:cs="Arial" w:hint="eastAsia"/>
+                <w:rFonts w:ascii="Arial" w:hAnsi="Arial" w:cs="Arial"/>
                 <w:i/>
                 <w:iCs/>
                 <w:color w:val="000000"/>
@@ -24058,7 +24070,7 @@
               <w:spacing w:after="0" w:line="240" w:lineRule="auto"/>
               <w:jc w:val="center"/>
               <w:rPr>
-                <w:rFonts w:ascii="Arial" w:hAnsi="Arial" w:cs="Arial" w:hint="eastAsia"/>
+                <w:rFonts w:ascii="Arial" w:hAnsi="Arial" w:cs="Arial"/>
                 <w:i/>
                 <w:iCs/>
                 <w:color w:val="000000"/>
@@ -24294,7 +24306,7 @@
               <w:spacing w:after="0" w:line="240" w:lineRule="auto"/>
               <w:jc w:val="center"/>
               <w:rPr>
-                <w:rFonts w:ascii="Arial" w:hAnsi="Arial" w:cs="Arial" w:hint="eastAsia"/>
+                <w:rFonts w:ascii="Arial" w:hAnsi="Arial" w:cs="Arial"/>
                 <w:i/>
                 <w:iCs/>
                 <w:color w:val="000000"/>
@@ -24506,7 +24518,7 @@
               <w:spacing w:after="0" w:line="240" w:lineRule="auto"/>
               <w:jc w:val="center"/>
               <w:rPr>
-                <w:rFonts w:ascii="Arial" w:hAnsi="Arial" w:cs="Arial" w:hint="eastAsia"/>
+                <w:rFonts w:ascii="Arial" w:hAnsi="Arial" w:cs="Arial"/>
                 <w:i/>
                 <w:iCs/>
                 <w:color w:val="000000"/>
@@ -24742,7 +24754,7 @@
               <w:spacing w:after="0" w:line="240" w:lineRule="auto"/>
               <w:jc w:val="center"/>
               <w:rPr>
-                <w:rFonts w:ascii="Arial" w:hAnsi="Arial" w:cs="Arial" w:hint="eastAsia"/>
+                <w:rFonts w:ascii="Arial" w:hAnsi="Arial" w:cs="Arial"/>
                 <w:i/>
                 <w:iCs/>
                 <w:color w:val="000000"/>
@@ -24930,7 +24942,7 @@
               <w:spacing w:after="0" w:line="240" w:lineRule="auto"/>
               <w:jc w:val="center"/>
               <w:rPr>
-                <w:rFonts w:ascii="Arial" w:hAnsi="Arial" w:cs="Arial" w:hint="eastAsia"/>
+                <w:rFonts w:ascii="Arial" w:hAnsi="Arial" w:cs="Arial"/>
                 <w:i/>
                 <w:iCs/>
                 <w:color w:val="000000"/>
@@ -25142,7 +25154,7 @@
               <w:spacing w:after="0" w:line="240" w:lineRule="auto"/>
               <w:jc w:val="center"/>
               <w:rPr>
-                <w:rFonts w:ascii="Arial" w:hAnsi="Arial" w:cs="Arial" w:hint="eastAsia"/>
+                <w:rFonts w:ascii="Arial" w:hAnsi="Arial" w:cs="Arial"/>
                 <w:i/>
                 <w:iCs/>
                 <w:color w:val="000000"/>
@@ -27025,7 +27037,7 @@
 </file>
 
 <file path=customXml/itemProps1.xml><?xml version="1.0" encoding="utf-8"?>
-<ds:datastoreItem xmlns:ds="http://schemas.openxmlformats.org/officeDocument/2006/customXml" ds:itemID="{94807166-472B-4EC2-9AC2-8AE22F8B0D6E}">
+<ds:datastoreItem xmlns:ds="http://schemas.openxmlformats.org/officeDocument/2006/customXml" ds:itemID="{1593AE6A-CFE7-4F8E-B5FF-762E468D3050}">
   <ds:schemaRefs>
     <ds:schemaRef ds:uri="http://schemas.openxmlformats.org/officeDocument/2006/bibliography"/>
   </ds:schemaRefs>

</xml_diff>